<commit_message>
Kleine verandering aan logboek en analyse
</commit_message>
<xml_diff>
--- a/documentation/Analyze Living Lab Beebot.docx
+++ b/documentation/Analyze Living Lab Beebot.docx
@@ -117,21 +117,12 @@
           </wp:anchor>
         </w:drawing>
       </w:r>
-      <w:proofErr w:type="spellStart"/>
       <w:r>
         <w:rPr>
           <w:sz w:val="72"/>
           <w:szCs w:val="72"/>
         </w:rPr>
-        <w:t>Bee</w:t>
-      </w:r>
-      <w:proofErr w:type="spellEnd"/>
-      <w:r>
-        <w:rPr>
-          <w:sz w:val="72"/>
-          <w:szCs w:val="72"/>
-        </w:rPr>
-        <w:t>-bot Online</w:t>
+        <w:t>Bee-bot Online</w:t>
       </w:r>
     </w:p>
     <w:p>
@@ -716,21 +707,12 @@
         </w:rPr>
         <w:t xml:space="preserve">2.5 </w:t>
       </w:r>
-      <w:proofErr w:type="spellStart"/>
-      <w:r>
-        <w:rPr>
-          <w:sz w:val="24"/>
-          <w:szCs w:val="24"/>
-        </w:rPr>
-        <w:t>Use</w:t>
-      </w:r>
-      <w:proofErr w:type="spellEnd"/>
-      <w:r>
-        <w:rPr>
-          <w:sz w:val="24"/>
-          <w:szCs w:val="24"/>
-        </w:rPr>
-        <w:t xml:space="preserve"> case</w:t>
+      <w:r>
+        <w:rPr>
+          <w:sz w:val="24"/>
+          <w:szCs w:val="24"/>
+        </w:rPr>
+        <w:t>Use case</w:t>
       </w:r>
       <w:r>
         <w:rPr>
@@ -1558,71 +1540,7 @@
           <w:sz w:val="24"/>
           <w:szCs w:val="24"/>
         </w:rPr>
-        <w:t xml:space="preserve">De opdrachtgever houd zich bezig met kinderen te leren programmeren, hierin heeft de opdrachtgever verschillende hulpmiddelen om samen met studenten van de opleiding Onderwijsassistent kinderen op basisscholen te leren programmeren. Eén van deze hulpmiddelen is de </w:t>
-      </w:r>
-      <w:proofErr w:type="spellStart"/>
-      <w:r>
-        <w:rPr>
-          <w:sz w:val="24"/>
-          <w:szCs w:val="24"/>
-        </w:rPr>
-        <w:t>Bee</w:t>
-      </w:r>
-      <w:proofErr w:type="spellEnd"/>
-      <w:r>
-        <w:rPr>
-          <w:sz w:val="24"/>
-          <w:szCs w:val="24"/>
-        </w:rPr>
-        <w:t xml:space="preserve">-Bot, een klein robotje die opdrachten uitvoert aan de hand van ingevoerde commando’s.  De opdrachtgever heeft voor de </w:t>
-      </w:r>
-      <w:proofErr w:type="spellStart"/>
-      <w:r>
-        <w:rPr>
-          <w:sz w:val="24"/>
-          <w:szCs w:val="24"/>
-        </w:rPr>
-        <w:t>Bee</w:t>
-      </w:r>
-      <w:proofErr w:type="spellEnd"/>
-      <w:r>
-        <w:rPr>
-          <w:sz w:val="24"/>
-          <w:szCs w:val="24"/>
-        </w:rPr>
-        <w:t xml:space="preserve">-Bot verschillende fysieke speelmatten ontwikkeld en uitgeprint zodat kinderen aan de hand van deze matten verschillende opdrachten kunnen doen met de </w:t>
-      </w:r>
-      <w:proofErr w:type="spellStart"/>
-      <w:r>
-        <w:rPr>
-          <w:sz w:val="24"/>
-          <w:szCs w:val="24"/>
-        </w:rPr>
-        <w:t>Bee</w:t>
-      </w:r>
-      <w:proofErr w:type="spellEnd"/>
-      <w:r>
-        <w:rPr>
-          <w:sz w:val="24"/>
-          <w:szCs w:val="24"/>
-        </w:rPr>
-        <w:t xml:space="preserve">-Bot. Nu is de vraag of ik een digitale </w:t>
-      </w:r>
-      <w:proofErr w:type="spellStart"/>
-      <w:r>
-        <w:rPr>
-          <w:sz w:val="24"/>
-          <w:szCs w:val="24"/>
-        </w:rPr>
-        <w:t>Bee</w:t>
-      </w:r>
-      <w:proofErr w:type="spellEnd"/>
-      <w:r>
-        <w:rPr>
-          <w:sz w:val="24"/>
-          <w:szCs w:val="24"/>
-        </w:rPr>
-        <w:t>-Bot emulator kan ontwikkelen waarin de opdrachtgever zijn eigen matten in kan laden en dat kinderen hierin de zelfde opdrachten in kunnen doen.</w:t>
+        <w:t>De opdrachtgever houd zich bezig met kinderen te leren programmeren, hierin heeft de opdrachtgever verschillende hulpmiddelen om samen met studenten van de opleiding Onderwijsassistent kinderen op basisscholen te leren programmeren. Eén van deze hulpmiddelen is de Bee-Bot, een klein robotje die opdrachten uitvoert aan de hand van ingevoerde commando’s.  De opdrachtgever heeft voor de Bee-Bot verschillende fysieke speelmatten ontwikkeld en uitgeprint zodat kinderen aan de hand van deze matten verschillende opdrachten kunnen doen met de Bee-Bot. Nu is de vraag of ik een digitale Bee-Bot emulator kan ontwikkelen waarin de opdrachtgever zijn eigen matten in kan laden en dat kinderen hierin de zelfde opdrachten in kunnen doen.</w:t>
       </w:r>
     </w:p>
     <w:p>
@@ -1735,23 +1653,7 @@
           <w:sz w:val="24"/>
           <w:szCs w:val="24"/>
         </w:rPr>
-        <w:t>Het spel bevat een werkende “</w:t>
-      </w:r>
-      <w:proofErr w:type="spellStart"/>
-      <w:r>
-        <w:rPr>
-          <w:sz w:val="24"/>
-          <w:szCs w:val="24"/>
-        </w:rPr>
-        <w:t>Bee</w:t>
-      </w:r>
-      <w:proofErr w:type="spellEnd"/>
-      <w:r>
-        <w:rPr>
-          <w:sz w:val="24"/>
-          <w:szCs w:val="24"/>
-        </w:rPr>
-        <w:t>-Bot Emulator”.</w:t>
+        <w:t>Het spel bevat een werkende “Bee-Bot Emulator”.</w:t>
       </w:r>
     </w:p>
     <w:p>
@@ -1771,25 +1673,8 @@
           <w:sz w:val="24"/>
           <w:szCs w:val="24"/>
         </w:rPr>
-        <w:t xml:space="preserve">De gebruiker kan verschillende matten laden in het spel via een </w:t>
-      </w:r>
-      <w:proofErr w:type="spellStart"/>
-      <w:r>
-        <w:rPr>
-          <w:sz w:val="24"/>
-          <w:szCs w:val="24"/>
-        </w:rPr>
-        <w:t>dropdown</w:t>
-      </w:r>
-      <w:proofErr w:type="spellEnd"/>
-      <w:r>
-        <w:rPr>
-          <w:sz w:val="24"/>
-          <w:szCs w:val="24"/>
-        </w:rPr>
-        <w:t xml:space="preserve"> menu aan de hand van welke matten de </w:t>
-      </w:r>
-      <w:proofErr w:type="spellStart"/>
+        <w:t xml:space="preserve">De gebruiker kan verschillende matten laden in het spel via een dropdown menu aan de hand van welke matten de </w:t>
+      </w:r>
       <w:r>
         <w:rPr>
           <w:sz w:val="24"/>
@@ -1797,7 +1682,6 @@
         </w:rPr>
         <w:t>admin</w:t>
       </w:r>
-      <w:proofErr w:type="spellEnd"/>
       <w:r>
         <w:rPr>
           <w:sz w:val="24"/>
@@ -1853,7 +1737,6 @@
         </w:rPr>
         <w:t xml:space="preserve">De </w:t>
       </w:r>
-      <w:proofErr w:type="spellStart"/>
       <w:r>
         <w:rPr>
           <w:sz w:val="24"/>
@@ -1861,7 +1744,6 @@
         </w:rPr>
         <w:t>admin</w:t>
       </w:r>
-      <w:proofErr w:type="spellEnd"/>
       <w:r>
         <w:rPr>
           <w:sz w:val="24"/>
@@ -1894,23 +1776,7 @@
           <w:sz w:val="24"/>
           <w:szCs w:val="24"/>
         </w:rPr>
-        <w:t xml:space="preserve">De </w:t>
-      </w:r>
-      <w:proofErr w:type="spellStart"/>
-      <w:r>
-        <w:rPr>
-          <w:sz w:val="24"/>
-          <w:szCs w:val="24"/>
-        </w:rPr>
-        <w:t>admin</w:t>
-      </w:r>
-      <w:proofErr w:type="spellEnd"/>
-      <w:r>
-        <w:rPr>
-          <w:sz w:val="24"/>
-          <w:szCs w:val="24"/>
-        </w:rPr>
-        <w:t xml:space="preserve"> kan nieuwe categorieën toevoegen</w:t>
+        <w:t>De admin kan nieuwe categorieën toevoegen</w:t>
       </w:r>
     </w:p>
     <w:p>
@@ -1930,23 +1796,7 @@
           <w:sz w:val="24"/>
           <w:szCs w:val="24"/>
         </w:rPr>
-        <w:t xml:space="preserve">De ingevoerde opdrachten voor de </w:t>
-      </w:r>
-      <w:proofErr w:type="spellStart"/>
-      <w:r>
-        <w:rPr>
-          <w:sz w:val="24"/>
-          <w:szCs w:val="24"/>
-        </w:rPr>
-        <w:t>Bee</w:t>
-      </w:r>
-      <w:proofErr w:type="spellEnd"/>
-      <w:r>
-        <w:rPr>
-          <w:sz w:val="24"/>
-          <w:szCs w:val="24"/>
-        </w:rPr>
-        <w:t>-Bot zijn zichtbaar in het spel.</w:t>
+        <w:t>De ingevoerde opdrachten voor de Bee-Bot zijn zichtbaar in het spel.</w:t>
       </w:r>
     </w:p>
     <w:p>
@@ -2064,7 +1914,6 @@
         </w:rPr>
         <w:t xml:space="preserve">Een server die minimaal </w:t>
       </w:r>
-      <w:proofErr w:type="spellStart"/>
       <w:r>
         <w:rPr>
           <w:sz w:val="24"/>
@@ -2072,7 +1921,6 @@
         </w:rPr>
         <w:t>MySQL</w:t>
       </w:r>
-      <w:proofErr w:type="spellEnd"/>
       <w:r>
         <w:rPr>
           <w:sz w:val="24"/>
@@ -2293,25 +2141,14 @@
         <w:lastRenderedPageBreak/>
         <w:t xml:space="preserve">2.5 </w:t>
       </w:r>
-      <w:proofErr w:type="spellStart"/>
-      <w:r>
-        <w:rPr>
-          <w:b/>
-          <w:bCs/>
-          <w:sz w:val="36"/>
-          <w:szCs w:val="36"/>
-        </w:rPr>
-        <w:t>Use</w:t>
-      </w:r>
-      <w:proofErr w:type="spellEnd"/>
-      <w:r>
-        <w:rPr>
-          <w:b/>
-          <w:bCs/>
-          <w:sz w:val="36"/>
-          <w:szCs w:val="36"/>
-        </w:rPr>
-        <w:t xml:space="preserve"> case</w:t>
+      <w:r>
+        <w:rPr>
+          <w:b/>
+          <w:bCs/>
+          <w:sz w:val="36"/>
+          <w:szCs w:val="36"/>
+        </w:rPr>
+        <w:t>Use case</w:t>
       </w:r>
     </w:p>
     <w:p>
@@ -2425,23 +2262,7 @@
           <w:sz w:val="24"/>
           <w:szCs w:val="24"/>
         </w:rPr>
-        <w:t xml:space="preserve">Er zijn twee verschillende users, de (niet ingelogde) gebruiker die het spel speelt. En een </w:t>
-      </w:r>
-      <w:proofErr w:type="spellStart"/>
-      <w:r>
-        <w:rPr>
-          <w:sz w:val="24"/>
-          <w:szCs w:val="24"/>
-        </w:rPr>
-        <w:t>admin</w:t>
-      </w:r>
-      <w:proofErr w:type="spellEnd"/>
-      <w:r>
-        <w:rPr>
-          <w:sz w:val="24"/>
-          <w:szCs w:val="24"/>
-        </w:rPr>
-        <w:t xml:space="preserve"> die de spelmatten kan beheren.</w:t>
+        <w:t>Er zijn twee verschillende users, de (niet ingelogde) gebruiker die het spel speelt. En een admin die de spelmatten kan beheren.</w:t>
       </w:r>
     </w:p>
     <w:p>
@@ -2496,23 +2317,7 @@
           <w:sz w:val="24"/>
           <w:szCs w:val="24"/>
         </w:rPr>
-        <w:t xml:space="preserve">De </w:t>
-      </w:r>
-      <w:proofErr w:type="spellStart"/>
-      <w:r>
-        <w:rPr>
-          <w:sz w:val="24"/>
-          <w:szCs w:val="24"/>
-        </w:rPr>
-        <w:t>Bee</w:t>
-      </w:r>
-      <w:proofErr w:type="spellEnd"/>
-      <w:r>
-        <w:rPr>
-          <w:sz w:val="24"/>
-          <w:szCs w:val="24"/>
-        </w:rPr>
-        <w:t>-Bot besturen via het controlecentrum.</w:t>
+        <w:t>De Bee-Bot besturen via het controlecentrum.</w:t>
       </w:r>
     </w:p>
     <w:p>
@@ -2532,39 +2337,7 @@
           <w:sz w:val="24"/>
           <w:szCs w:val="24"/>
         </w:rPr>
-        <w:t xml:space="preserve">De </w:t>
-      </w:r>
-      <w:proofErr w:type="spellStart"/>
-      <w:r>
-        <w:rPr>
-          <w:sz w:val="24"/>
-          <w:szCs w:val="24"/>
-        </w:rPr>
-        <w:t>spelmat</w:t>
-      </w:r>
-      <w:proofErr w:type="spellEnd"/>
-      <w:r>
-        <w:rPr>
-          <w:sz w:val="24"/>
-          <w:szCs w:val="24"/>
-        </w:rPr>
-        <w:t xml:space="preserve"> veranderen in het canvas via het </w:t>
-      </w:r>
-      <w:proofErr w:type="spellStart"/>
-      <w:r>
-        <w:rPr>
-          <w:sz w:val="24"/>
-          <w:szCs w:val="24"/>
-        </w:rPr>
-        <w:t>dropdown</w:t>
-      </w:r>
-      <w:proofErr w:type="spellEnd"/>
-      <w:r>
-        <w:rPr>
-          <w:sz w:val="24"/>
-          <w:szCs w:val="24"/>
-        </w:rPr>
-        <w:t xml:space="preserve"> menu.</w:t>
+        <w:t>De spelmat veranderen in het canvas via het dropdown menu.</w:t>
       </w:r>
     </w:p>
     <w:p>
@@ -2604,23 +2377,7 @@
           <w:sz w:val="24"/>
           <w:szCs w:val="24"/>
         </w:rPr>
-        <w:t xml:space="preserve">De </w:t>
-      </w:r>
-      <w:proofErr w:type="spellStart"/>
-      <w:r>
-        <w:rPr>
-          <w:sz w:val="24"/>
-          <w:szCs w:val="24"/>
-        </w:rPr>
-        <w:t>Bee</w:t>
-      </w:r>
-      <w:proofErr w:type="spellEnd"/>
-      <w:r>
-        <w:rPr>
-          <w:sz w:val="24"/>
-          <w:szCs w:val="24"/>
-        </w:rPr>
-        <w:t>-Bot verplaatsen met de muis in het canvas.</w:t>
+        <w:t>De Bee-Bot verplaatsen met de muis in het canvas.</w:t>
       </w:r>
     </w:p>
     <w:p>
@@ -2659,27 +2416,7 @@
           <w:sz w:val="24"/>
           <w:szCs w:val="24"/>
         </w:rPr>
-        <w:t xml:space="preserve">De </w:t>
-      </w:r>
-      <w:proofErr w:type="spellStart"/>
-      <w:r>
-        <w:rPr>
-          <w:b/>
-          <w:bCs/>
-          <w:sz w:val="24"/>
-          <w:szCs w:val="24"/>
-        </w:rPr>
-        <w:t>Admin</w:t>
-      </w:r>
-      <w:proofErr w:type="spellEnd"/>
-      <w:r>
-        <w:rPr>
-          <w:b/>
-          <w:bCs/>
-          <w:sz w:val="24"/>
-          <w:szCs w:val="24"/>
-        </w:rPr>
-        <w:t>(ingelogd) kan</w:t>
+        <w:t>De Admin(ingelogd) kan</w:t>
       </w:r>
     </w:p>
     <w:p>
@@ -2910,39 +2647,7 @@
           <w:sz w:val="24"/>
           <w:szCs w:val="24"/>
         </w:rPr>
-        <w:t xml:space="preserve">Controlecentrum voor de </w:t>
-      </w:r>
-      <w:proofErr w:type="spellStart"/>
-      <w:r>
-        <w:rPr>
-          <w:sz w:val="24"/>
-          <w:szCs w:val="24"/>
-        </w:rPr>
-        <w:t>Bee</w:t>
-      </w:r>
-      <w:proofErr w:type="spellEnd"/>
-      <w:r>
-        <w:rPr>
-          <w:sz w:val="24"/>
-          <w:szCs w:val="24"/>
-        </w:rPr>
-        <w:t xml:space="preserve">-Bot, belangrijk dat dit er bijna net zo uit ziet zoals de knoppen op de </w:t>
-      </w:r>
-      <w:proofErr w:type="spellStart"/>
-      <w:r>
-        <w:rPr>
-          <w:sz w:val="24"/>
-          <w:szCs w:val="24"/>
-        </w:rPr>
-        <w:t>Bee</w:t>
-      </w:r>
-      <w:proofErr w:type="spellEnd"/>
-      <w:r>
-        <w:rPr>
-          <w:sz w:val="24"/>
-          <w:szCs w:val="24"/>
-        </w:rPr>
-        <w:t>-Bot zodat kinderen dit makkelijk herkennen</w:t>
+        <w:t>Controlecentrum voor de Bee-Bot, belangrijk dat dit er bijna net zo uit ziet zoals de knoppen op de Bee-Bot zodat kinderen dit makkelijk herkennen</w:t>
       </w:r>
       <w:r>
         <w:rPr>
@@ -2978,23 +2683,7 @@
           <w:sz w:val="24"/>
           <w:szCs w:val="24"/>
         </w:rPr>
-        <w:t xml:space="preserve">De instructies die de </w:t>
-      </w:r>
-      <w:proofErr w:type="spellStart"/>
-      <w:r>
-        <w:rPr>
-          <w:sz w:val="24"/>
-          <w:szCs w:val="24"/>
-        </w:rPr>
-        <w:t>Bee</w:t>
-      </w:r>
-      <w:proofErr w:type="spellEnd"/>
-      <w:r>
-        <w:rPr>
-          <w:sz w:val="24"/>
-          <w:szCs w:val="24"/>
-        </w:rPr>
-        <w:t>-Bot heeft ontvangen komen hier te staan, je kan ook op de instructies zelf klikken o</w:t>
+        <w:t>De instructies die de Bee-Bot heeft ontvangen komen hier te staan, je kan ook op de instructies zelf klikken o</w:t>
       </w:r>
       <w:r>
         <w:rPr>
@@ -3044,23 +2733,7 @@
           <w:sz w:val="24"/>
           <w:szCs w:val="24"/>
         </w:rPr>
-        <w:t xml:space="preserve">De “canvas” waarin het spel in gespeeld word. Deze ruimte word gebruikt om de matten(4) te laden, de </w:t>
-      </w:r>
-      <w:proofErr w:type="spellStart"/>
-      <w:r>
-        <w:rPr>
-          <w:sz w:val="24"/>
-          <w:szCs w:val="24"/>
-        </w:rPr>
-        <w:t>Bee</w:t>
-      </w:r>
-      <w:proofErr w:type="spellEnd"/>
-      <w:r>
-        <w:rPr>
-          <w:sz w:val="24"/>
-          <w:szCs w:val="24"/>
-        </w:rPr>
-        <w:t>-Bot kan overal in deze ruimte neergezet worden.</w:t>
+        <w:t>De “canvas” waarin het spel in gespeeld word. Deze ruimte word gebruikt om de matten(4) te laden, de Bee-Bot kan overal in deze ruimte neergezet worden.</w:t>
       </w:r>
     </w:p>
     <w:p>
@@ -3096,46 +2769,14 @@
           <w:sz w:val="24"/>
           <w:szCs w:val="24"/>
         </w:rPr>
-        <w:t xml:space="preserve">) zal de </w:t>
-      </w:r>
-      <w:proofErr w:type="spellStart"/>
-      <w:r>
-        <w:rPr>
-          <w:sz w:val="24"/>
-          <w:szCs w:val="24"/>
-        </w:rPr>
-        <w:t>Bee</w:t>
-      </w:r>
-      <w:proofErr w:type="spellEnd"/>
-      <w:r>
-        <w:rPr>
-          <w:sz w:val="24"/>
-          <w:szCs w:val="24"/>
-        </w:rPr>
-        <w:t>-Bot(5) steeds op een vooraf gedefinieerde plek worden neergezet</w:t>
-      </w:r>
-      <w:r>
-        <w:rPr>
-          <w:sz w:val="24"/>
-          <w:szCs w:val="24"/>
-        </w:rPr>
-        <w:t xml:space="preserve">. De gebruiker zal de </w:t>
-      </w:r>
-      <w:proofErr w:type="spellStart"/>
-      <w:r>
-        <w:rPr>
-          <w:sz w:val="24"/>
-          <w:szCs w:val="24"/>
-        </w:rPr>
-        <w:t>Bee</w:t>
-      </w:r>
-      <w:proofErr w:type="spellEnd"/>
-      <w:r>
-        <w:rPr>
-          <w:sz w:val="24"/>
-          <w:szCs w:val="24"/>
-        </w:rPr>
-        <w:t>-Bot vervolgens zelf neer moeten zetten op de mat(5).</w:t>
+        <w:t>) zal de Bee-Bot(5) steeds op een vooraf gedefinieerde plek worden neergezet</w:t>
+      </w:r>
+      <w:r>
+        <w:rPr>
+          <w:sz w:val="24"/>
+          <w:szCs w:val="24"/>
+        </w:rPr>
+        <w:t>. De gebruiker zal de Bee-Bot vervolgens zelf neer moeten zetten op de mat(5).</w:t>
       </w:r>
       <w:r>
         <w:rPr>
@@ -3171,78 +2812,14 @@
           <w:sz w:val="24"/>
           <w:szCs w:val="24"/>
         </w:rPr>
-        <w:t xml:space="preserve">De </w:t>
-      </w:r>
-      <w:proofErr w:type="spellStart"/>
-      <w:r>
-        <w:rPr>
-          <w:sz w:val="24"/>
-          <w:szCs w:val="24"/>
-        </w:rPr>
-        <w:t>Bee</w:t>
-      </w:r>
-      <w:proofErr w:type="spellEnd"/>
-      <w:r>
-        <w:rPr>
-          <w:sz w:val="24"/>
-          <w:szCs w:val="24"/>
-        </w:rPr>
-        <w:t xml:space="preserve">-Bot, dit object word bestuurd via het controlecentrum(1) door de speler. Via het controlecentrum kan de speler de </w:t>
-      </w:r>
-      <w:proofErr w:type="spellStart"/>
-      <w:r>
-        <w:rPr>
-          <w:sz w:val="24"/>
-          <w:szCs w:val="24"/>
-        </w:rPr>
-        <w:t>Bee</w:t>
-      </w:r>
-      <w:proofErr w:type="spellEnd"/>
-      <w:r>
-        <w:rPr>
-          <w:sz w:val="24"/>
-          <w:szCs w:val="24"/>
-        </w:rPr>
-        <w:t xml:space="preserve">-Bot overal in het canvas naartoe laten gaan. Ook kan de speler de </w:t>
-      </w:r>
-      <w:proofErr w:type="spellStart"/>
-      <w:r>
-        <w:rPr>
-          <w:sz w:val="24"/>
-          <w:szCs w:val="24"/>
-        </w:rPr>
-        <w:t>Bee</w:t>
-      </w:r>
-      <w:proofErr w:type="spellEnd"/>
-      <w:r>
-        <w:rPr>
-          <w:sz w:val="24"/>
-          <w:szCs w:val="24"/>
-        </w:rPr>
-        <w:t>-Bot verplaatsen via de muis en overal in het canvas neerzetten.</w:t>
-      </w:r>
-      <w:r>
-        <w:rPr>
-          <w:sz w:val="24"/>
-          <w:szCs w:val="24"/>
-        </w:rPr>
-        <w:t xml:space="preserve"> De </w:t>
-      </w:r>
-      <w:proofErr w:type="spellStart"/>
-      <w:r>
-        <w:rPr>
-          <w:sz w:val="24"/>
-          <w:szCs w:val="24"/>
-        </w:rPr>
-        <w:t>Bee</w:t>
-      </w:r>
-      <w:proofErr w:type="spellEnd"/>
-      <w:r>
-        <w:rPr>
-          <w:sz w:val="24"/>
-          <w:szCs w:val="24"/>
-        </w:rPr>
-        <w:t>-Bot word zelf neergezet door de gebruiker als de mat wordt geladen.</w:t>
+        <w:t>De Bee-Bot, dit object word bestuurd via het controlecentrum(1) door de speler. Via het controlecentrum kan de speler de Bee-Bot overal in het canvas naartoe laten gaan. Ook kan de speler de Bee-Bot verplaatsen via de muis en overal in het canvas neerzetten.</w:t>
+      </w:r>
+      <w:r>
+        <w:rPr>
+          <w:sz w:val="24"/>
+          <w:szCs w:val="24"/>
+        </w:rPr>
+        <w:t xml:space="preserve"> De Bee-Bot word zelf neergezet door de gebruiker als de mat wordt geladen.</w:t>
       </w:r>
     </w:p>
     <w:p>
@@ -3264,23 +2841,7 @@
           <w:sz w:val="24"/>
           <w:szCs w:val="24"/>
         </w:rPr>
-        <w:t xml:space="preserve">Via deze knop kan je inloggen, inloggen is alleen van waarde voor de </w:t>
-      </w:r>
-      <w:proofErr w:type="spellStart"/>
-      <w:r>
-        <w:rPr>
-          <w:sz w:val="24"/>
-          <w:szCs w:val="24"/>
-        </w:rPr>
-        <w:t>admin</w:t>
-      </w:r>
-      <w:proofErr w:type="spellEnd"/>
-      <w:r>
-        <w:rPr>
-          <w:sz w:val="24"/>
-          <w:szCs w:val="24"/>
-        </w:rPr>
-        <w:t>. Als je op deze knop klikt als een uitgelogde gebruiker kom je op scherm B. Als je bent ingelogd is deze knop vervangen door een knop die je brengt bij scherm C, waar je de matten kan beheren.</w:t>
+        <w:t>Via deze knop kan je inloggen, inloggen is alleen van waarde voor de admin. Als je op deze knop klikt als een uitgelogde gebruiker kom je op scherm B. Als je bent ingelogd is deze knop vervangen door een knop die je brengt bij scherm C, waar je de matten kan beheren.</w:t>
       </w:r>
     </w:p>
     <w:p>
@@ -3303,23 +2864,7 @@
           <w:szCs w:val="24"/>
         </w:rPr>
         <w:lastRenderedPageBreak/>
-        <w:t xml:space="preserve">Via dit </w:t>
-      </w:r>
-      <w:proofErr w:type="spellStart"/>
-      <w:r>
-        <w:rPr>
-          <w:sz w:val="24"/>
-          <w:szCs w:val="24"/>
-        </w:rPr>
-        <w:t>dropdown</w:t>
-      </w:r>
-      <w:proofErr w:type="spellEnd"/>
-      <w:r>
-        <w:rPr>
-          <w:sz w:val="24"/>
-          <w:szCs w:val="24"/>
-        </w:rPr>
-        <w:t xml:space="preserve"> menu kan de gebruiker een categorie kiezen, aan de hand van de gekozen categorie kan de gebruiker verschillende matten(8) kiezen die er bij horen.</w:t>
+        <w:t>Via dit dropdown menu kan de gebruiker een categorie kiezen, aan de hand van de gekozen categorie kan de gebruiker verschillende matten(8) kiezen die er bij horen.</w:t>
       </w:r>
     </w:p>
     <w:p>
@@ -3341,23 +2886,7 @@
           <w:sz w:val="24"/>
           <w:szCs w:val="24"/>
         </w:rPr>
-        <w:t xml:space="preserve">Via dit </w:t>
-      </w:r>
-      <w:proofErr w:type="spellStart"/>
-      <w:r>
-        <w:rPr>
-          <w:sz w:val="24"/>
-          <w:szCs w:val="24"/>
-        </w:rPr>
-        <w:t>dropdown</w:t>
-      </w:r>
-      <w:proofErr w:type="spellEnd"/>
-      <w:r>
-        <w:rPr>
-          <w:sz w:val="24"/>
-          <w:szCs w:val="24"/>
-        </w:rPr>
-        <w:t xml:space="preserve"> menu kan de gebruiker elke mat zien die </w:t>
+        <w:t xml:space="preserve">Via dit dropdown menu kan de gebruiker elke mat zien die </w:t>
       </w:r>
       <w:r>
         <w:rPr>
@@ -3516,7 +3045,6 @@
           <w:szCs w:val="24"/>
         </w:rPr>
       </w:pPr>
-      <w:proofErr w:type="spellStart"/>
       <w:r>
         <w:rPr>
           <w:sz w:val="24"/>
@@ -3538,7 +3066,6 @@
         </w:rPr>
         <w:t>p</w:t>
       </w:r>
-      <w:proofErr w:type="spellEnd"/>
       <w:r>
         <w:rPr>
           <w:sz w:val="24"/>
@@ -3573,7 +3100,6 @@
           <w:szCs w:val="24"/>
         </w:rPr>
       </w:pPr>
-      <w:proofErr w:type="spellStart"/>
       <w:r>
         <w:rPr>
           <w:sz w:val="24"/>
@@ -3581,7 +3107,6 @@
         </w:rPr>
         <w:t>Symfony</w:t>
       </w:r>
-      <w:proofErr w:type="spellEnd"/>
       <w:r>
         <w:rPr>
           <w:sz w:val="24"/>
@@ -3608,23 +3133,7 @@
           <w:sz w:val="24"/>
           <w:szCs w:val="24"/>
         </w:rPr>
-        <w:t xml:space="preserve"> </w:t>
-      </w:r>
-      <w:proofErr w:type="spellStart"/>
-      <w:r>
-        <w:rPr>
-          <w:sz w:val="24"/>
-          <w:szCs w:val="24"/>
-        </w:rPr>
-        <w:t>framework</w:t>
-      </w:r>
-      <w:proofErr w:type="spellEnd"/>
-      <w:r>
-        <w:rPr>
-          <w:sz w:val="24"/>
-          <w:szCs w:val="24"/>
-        </w:rPr>
-        <w:t>.</w:t>
+        <w:t xml:space="preserve"> framework.</w:t>
       </w:r>
     </w:p>
     <w:p>
@@ -3639,21 +3148,12 @@
           <w:szCs w:val="24"/>
         </w:rPr>
       </w:pPr>
-      <w:proofErr w:type="spellStart"/>
-      <w:r>
-        <w:rPr>
-          <w:sz w:val="24"/>
-          <w:szCs w:val="24"/>
-        </w:rPr>
-        <w:t>Github</w:t>
-      </w:r>
-      <w:proofErr w:type="spellEnd"/>
-      <w:r>
-        <w:rPr>
-          <w:sz w:val="24"/>
-          <w:szCs w:val="24"/>
-        </w:rPr>
-        <w:t xml:space="preserve"> om versiebeheer bij</w:t>
+      <w:r>
+        <w:rPr>
+          <w:sz w:val="24"/>
+          <w:szCs w:val="24"/>
+        </w:rPr>
+        <w:t>Github om versiebeheer bij</w:t>
       </w:r>
       <w:r>
         <w:rPr>
@@ -3865,6 +3365,25 @@
           <w:szCs w:val="36"/>
         </w:rPr>
         <w:t>Deadline</w:t>
+      </w:r>
+    </w:p>
+    <w:p>
+      <w:pPr>
+        <w:pStyle w:val="Geenafstand"/>
+        <w:rPr>
+          <w:b/>
+          <w:bCs/>
+          <w:sz w:val="36"/>
+          <w:szCs w:val="36"/>
+        </w:rPr>
+      </w:pPr>
+    </w:p>
+    <w:p>
+      <w:pPr>
+        <w:pStyle w:val="Geenafstand"/>
+      </w:pPr>
+      <w:r>
+        <w:t>Ik schat in dat het 6 weken duurt totdat er een werkend project is. Dat betekend dat de deadline staat op 10 mei.</w:t>
       </w:r>
     </w:p>
     <w:sectPr>

</xml_diff>

<commit_message>
Analyse geupdate tot te allerlaatste versie.
</commit_message>
<xml_diff>
--- a/documentation/Analyze Living Lab Beebot.docx
+++ b/documentation/Analyze Living Lab Beebot.docx
@@ -3669,30 +3669,21 @@
     <w:p>
       <w:pPr>
         <w:pStyle w:val="Geenafstand"/>
-      </w:pPr>
-    </w:p>
-    <w:p>
-      <w:pPr>
-        <w:pStyle w:val="Geenafstand"/>
-      </w:pPr>
-    </w:p>
-    <w:p>
-      <w:pPr>
-        <w:pStyle w:val="Geenafstand"/>
-        <w:rPr>
-          <w:b/>
-          <w:bCs/>
-          <w:sz w:val="36"/>
-          <w:szCs w:val="36"/>
-        </w:rPr>
-      </w:pPr>
-      <w:r>
-        <w:rPr>
-          <w:b/>
-          <w:bCs/>
-          <w:sz w:val="36"/>
-          <w:szCs w:val="36"/>
-        </w:rPr>
+        <w:rPr>
+          <w:b/>
+          <w:bCs/>
+          <w:sz w:val="36"/>
+          <w:szCs w:val="36"/>
+        </w:rPr>
+      </w:pPr>
+      <w:r>
+        <w:rPr>
+          <w:b/>
+          <w:bCs/>
+          <w:sz w:val="36"/>
+          <w:szCs w:val="36"/>
+        </w:rPr>
+        <w:lastRenderedPageBreak/>
         <w:t>6 Bronvermelding</w:t>
       </w:r>
     </w:p>

</xml_diff>